<commit_message>
Ajuste no texto dos arquivos .yaml
</commit_message>
<xml_diff>
--- a/Documentos_Pratica/Roteiro_Laboratório.docx
+++ b/Documentos_Pratica/Roteiro_Laboratório.docx
@@ -1,37 +1,27 @@
 
 <file path=word/document.xml><?xml version="1.0" encoding="utf-8"?>
-<w:document xmlns:wpc="http://schemas.microsoft.com/office/word/2010/wordprocessingCanvas" xmlns:cx="http://schemas.microsoft.com/office/drawing/2014/chartex" xmlns:cx1="http://schemas.microsoft.com/office/drawing/2015/9/8/chartex" xmlns:cx2="http://schemas.microsoft.com/office/drawing/2015/10/21/chartex" xmlns:cx3="http://schemas.microsoft.com/office/drawing/2016/5/9/chartex" xmlns:cx4="http://schemas.microsoft.com/office/drawing/2016/5/10/chartex" xmlns:cx5="http://schemas.microsoft.com/office/drawing/2016/5/11/chartex" xmlns:cx6="http://schemas.microsoft.com/office/drawing/2016/5/12/chartex" xmlns:cx7="http://schemas.microsoft.com/office/drawing/2016/5/13/chartex" xmlns:cx8="http://schemas.microsoft.com/office/drawing/2016/5/14/chartex" xmlns:mc="http://schemas.openxmlformats.org/markup-compatibility/2006" xmlns:aink="http://schemas.microsoft.com/office/drawing/2016/ink" xmlns:am3d="http://schemas.microsoft.com/office/drawing/2017/model3d" xmlns:o="urn:schemas-microsoft-com:office:office" xmlns:oel="http://schemas.microsoft.com/office/2019/extlst" xmlns:r="http://schemas.openxmlformats.org/officeDocument/2006/relationships" xmlns:m="http://schemas.openxmlformats.org/officeDocument/2006/math" xmlns:v="urn:schemas-microsoft-com:vml" xmlns:wp14="http://schemas.microsoft.com/office/word/2010/wordprocessingDrawing" xmlns:wp="http://schemas.openxmlformats.org/drawingml/2006/wordprocessingDrawing" xmlns:w10="urn:schemas-microsoft-com:office:word" xmlns:w="http://schemas.openxmlformats.org/wordprocessingml/2006/main" xmlns:w14="http://schemas.microsoft.com/office/word/2010/wordml" xmlns:w15="http://schemas.microsoft.com/office/word/2012/wordml" xmlns:w16cex="http://schemas.microsoft.com/office/word/2018/wordml/cex" xmlns:w16cid="http://schemas.microsoft.com/office/word/2016/wordml/cid" xmlns:w16="http://schemas.microsoft.com/office/word/2018/wordml" xmlns:w16du="http://schemas.microsoft.com/office/word/2023/wordml/word16du" xmlns:w16sdtdh="http://schemas.microsoft.com/office/word/2020/wordml/sdtdatahash" xmlns:w16sdtfl="http://schemas.microsoft.com/office/word/2024/wordml/sdtformatlock" xmlns:w16se="http://schemas.microsoft.com/office/word/2015/wordml/symex" xmlns:wpg="http://schemas.microsoft.com/office/word/2010/wordprocessingGroup" xmlns:wpi="http://schemas.microsoft.com/office/word/2010/wordprocessingInk" xmlns:wne="http://schemas.microsoft.com/office/word/2006/wordml" xmlns:wps="http://schemas.microsoft.com/office/word/2010/wordprocessingShape" mc:Ignorable="w14 w15 w16se w16cid w16 w16cex w16sdtdh w16sdtfl w16du wp14">
+<w:document xmlns:wpc="http://schemas.microsoft.com/office/word/2010/wordprocessingCanvas" xmlns:cx="http://schemas.microsoft.com/office/drawing/2014/chartex" xmlns:cx1="http://schemas.microsoft.com/office/drawing/2015/9/8/chartex" xmlns:cx2="http://schemas.microsoft.com/office/drawing/2015/10/21/chartex" xmlns:cx3="http://schemas.microsoft.com/office/drawing/2016/5/9/chartex" xmlns:cx4="http://schemas.microsoft.com/office/drawing/2016/5/10/chartex" xmlns:cx5="http://schemas.microsoft.com/office/drawing/2016/5/11/chartex" xmlns:cx6="http://schemas.microsoft.com/office/drawing/2016/5/12/chartex" xmlns:cx7="http://schemas.microsoft.com/office/drawing/2016/5/13/chartex" xmlns:cx8="http://schemas.microsoft.com/office/drawing/2016/5/14/chartex" xmlns:mc="http://schemas.openxmlformats.org/markup-compatibility/2006" xmlns:aink="http://schemas.microsoft.com/office/drawing/2016/ink" xmlns:am3d="http://schemas.microsoft.com/office/drawing/2017/model3d" xmlns:o="urn:schemas-microsoft-com:office:office" xmlns:r="http://schemas.openxmlformats.org/officeDocument/2006/relationships" xmlns:m="http://schemas.openxmlformats.org/officeDocument/2006/math" xmlns:v="urn:schemas-microsoft-com:vml" xmlns:wp14="http://schemas.microsoft.com/office/word/2010/wordprocessingDrawing" xmlns:wp="http://schemas.openxmlformats.org/drawingml/2006/wordprocessingDrawing" xmlns:w10="urn:schemas-microsoft-com:office:word" xmlns:w="http://schemas.openxmlformats.org/wordprocessingml/2006/main" xmlns:w14="http://schemas.microsoft.com/office/word/2010/wordml" xmlns:w15="http://schemas.microsoft.com/office/word/2012/wordml" xmlns:w16cex="http://schemas.microsoft.com/office/word/2018/wordml/cex" xmlns:w16cid="http://schemas.microsoft.com/office/word/2016/wordml/cid" xmlns:w16="http://schemas.microsoft.com/office/word/2018/wordml" xmlns:w16se="http://schemas.microsoft.com/office/word/2015/wordml/symex" xmlns:wpg="http://schemas.microsoft.com/office/word/2010/wordprocessingGroup" xmlns:wpi="http://schemas.microsoft.com/office/word/2010/wordprocessingInk" xmlns:wne="http://schemas.microsoft.com/office/word/2006/wordml" xmlns:wps="http://schemas.microsoft.com/office/word/2010/wordprocessingShape" mc:Ignorable="w14 w15 w16se w16cid w16 w16cex wp14">
   <w:body>
     <w:p>
       <w:pPr>
         <w:pStyle w:val="Ttulo1"/>
-      </w:pPr>
-      <w:proofErr w:type="spellStart"/>
-      <w:r>
-        <w:t>Roteiro</w:t>
-      </w:r>
-      <w:proofErr w:type="spellEnd"/>
-      <w:r>
-        <w:t xml:space="preserve"> </w:t>
-      </w:r>
-      <w:proofErr w:type="spellStart"/>
-      <w:r>
-        <w:t>Laboratório</w:t>
-      </w:r>
-      <w:proofErr w:type="spellEnd"/>
+        <w:rPr>
+          <w:lang w:val="pt-BR"/>
+        </w:rPr>
+      </w:pPr>
+      <w:r>
+        <w:rPr>
+          <w:lang w:val="pt-BR"/>
+        </w:rPr>
+        <w:t>Roteiro Laboratório</w:t>
+      </w:r>
     </w:p>
     <w:p>
       <w:pPr>
         <w:pStyle w:val="Ttulo3"/>
       </w:pPr>
       <w:r>
-        <w:rPr>
-          <w:rFonts w:ascii="Apple Color Emoji" w:hAnsi="Apple Color Emoji"/>
-        </w:rPr>
-        <w:t>🧪</w:t>
-      </w:r>
-      <w:r>
-        <w:t xml:space="preserve"> Laboratório Didático: CALCULADORA_SIMPLES com </w:t>
+        <w:t xml:space="preserve">Laboratório Didático: CALCULADORA_SIMPLES com </w:t>
       </w:r>
       <w:proofErr w:type="spellStart"/>
       <w:r>
@@ -910,6 +900,7 @@
         <w:t>gitignore</w:t>
       </w:r>
       <w:proofErr w:type="spellEnd"/>
+      <w:proofErr w:type="gramEnd"/>
       <w:r>
         <w:rPr>
           <w:rFonts w:ascii="Times New Roman" w:hAnsi="Times New Roman"/>
@@ -934,7 +925,6 @@
         <w:t>prefectignore</w:t>
       </w:r>
       <w:proofErr w:type="spellEnd"/>
-      <w:proofErr w:type="gramEnd"/>
     </w:p>
     <w:p>
       <w:pPr>
@@ -1338,25 +1328,38 @@
         <w:jc w:val="left"/>
         <w:rPr>
           <w:rFonts w:ascii="Times New Roman" w:hAnsi="Times New Roman"/>
-        </w:rPr>
-      </w:pPr>
-      <w:r>
-        <w:rPr>
-          <w:rFonts w:ascii="Times New Roman" w:hAnsi="Times New Roman"/>
-        </w:rPr>
-        <w:t xml:space="preserve">Criar </w:t>
-      </w:r>
-      <w:r>
-        <w:rPr>
-          <w:rFonts w:ascii="Courier New" w:hAnsi="Courier New" w:cs="Courier New"/>
-          <w:sz w:val="20"/>
-          <w:szCs w:val="20"/>
+          <w:lang w:val="en-US"/>
+        </w:rPr>
+      </w:pPr>
+      <w:proofErr w:type="spellStart"/>
+      <w:r>
+        <w:rPr>
+          <w:rFonts w:ascii="Times New Roman" w:hAnsi="Times New Roman"/>
+          <w:lang w:val="en-US"/>
+        </w:rPr>
+        <w:t>Criar</w:t>
+      </w:r>
+      <w:proofErr w:type="spellEnd"/>
+      <w:r>
+        <w:rPr>
+          <w:rFonts w:ascii="Times New Roman" w:hAnsi="Times New Roman"/>
+          <w:lang w:val="en-US"/>
+        </w:rPr>
+        <w:t xml:space="preserve"> </w:t>
+      </w:r>
+      <w:r>
+        <w:rPr>
+          <w:rFonts w:ascii="Courier New" w:hAnsi="Courier New" w:cs="Courier New"/>
+          <w:sz w:val="20"/>
+          <w:szCs w:val="20"/>
+          <w:lang w:val="en-US"/>
         </w:rPr>
         <w:t>tests/test_operacoes.py</w:t>
       </w:r>
       <w:r>
         <w:rPr>
           <w:rFonts w:ascii="Times New Roman" w:hAnsi="Times New Roman"/>
+          <w:lang w:val="en-US"/>
         </w:rPr>
         <w:t xml:space="preserve"> com </w:t>
       </w:r>
@@ -1366,6 +1369,7 @@
           <w:rFonts w:ascii="Courier New" w:hAnsi="Courier New" w:cs="Courier New"/>
           <w:sz w:val="20"/>
           <w:szCs w:val="20"/>
+          <w:lang w:val="en-US"/>
         </w:rPr>
         <w:t>unittest</w:t>
       </w:r>
@@ -1373,6 +1377,7 @@
       <w:r>
         <w:rPr>
           <w:rFonts w:ascii="Times New Roman" w:hAnsi="Times New Roman"/>
+          <w:lang w:val="en-US"/>
         </w:rPr>
         <w:t>.</w:t>
       </w:r>
@@ -1438,35 +1443,69 @@
         <w:jc w:val="left"/>
         <w:rPr>
           <w:rFonts w:ascii="Times New Roman" w:hAnsi="Times New Roman"/>
-        </w:rPr>
-      </w:pPr>
-      <w:r>
-        <w:rPr>
-          <w:rFonts w:ascii="Times New Roman" w:hAnsi="Times New Roman"/>
-        </w:rPr>
-        <w:t xml:space="preserve">Criar workflow </w:t>
-      </w:r>
-      <w:r>
-        <w:rPr>
-          <w:rFonts w:ascii="Courier New" w:hAnsi="Courier New" w:cs="Courier New"/>
-          <w:sz w:val="20"/>
-          <w:szCs w:val="20"/>
-        </w:rPr>
-        <w:t>.github/workflows/</w:t>
-      </w:r>
-      <w:proofErr w:type="spellStart"/>
-      <w:r>
-        <w:rPr>
-          <w:rFonts w:ascii="Courier New" w:hAnsi="Courier New" w:cs="Courier New"/>
-          <w:sz w:val="20"/>
-          <w:szCs w:val="20"/>
-        </w:rPr>
-        <w:t>prefect-deploy.yml</w:t>
-      </w:r>
-      <w:proofErr w:type="spellEnd"/>
-      <w:r>
-        <w:rPr>
-          <w:rFonts w:ascii="Times New Roman" w:hAnsi="Times New Roman"/>
+          <w:lang w:val="en-US"/>
+        </w:rPr>
+      </w:pPr>
+      <w:proofErr w:type="spellStart"/>
+      <w:r>
+        <w:rPr>
+          <w:rFonts w:ascii="Times New Roman" w:hAnsi="Times New Roman"/>
+          <w:lang w:val="en-US"/>
+        </w:rPr>
+        <w:t>Criar</w:t>
+      </w:r>
+      <w:proofErr w:type="spellEnd"/>
+      <w:r>
+        <w:rPr>
+          <w:rFonts w:ascii="Times New Roman" w:hAnsi="Times New Roman"/>
+          <w:lang w:val="en-US"/>
+        </w:rPr>
+        <w:t xml:space="preserve"> workflow </w:t>
+      </w:r>
+      <w:r>
+        <w:rPr>
+          <w:rFonts w:ascii="Courier New" w:hAnsi="Courier New" w:cs="Courier New"/>
+          <w:sz w:val="20"/>
+          <w:szCs w:val="20"/>
+          <w:lang w:val="en-US"/>
+        </w:rPr>
+        <w:t>.</w:t>
+      </w:r>
+      <w:proofErr w:type="spellStart"/>
+      <w:r>
+        <w:rPr>
+          <w:rFonts w:ascii="Courier New" w:hAnsi="Courier New" w:cs="Courier New"/>
+          <w:sz w:val="20"/>
+          <w:szCs w:val="20"/>
+          <w:lang w:val="en-US"/>
+        </w:rPr>
+        <w:t>github</w:t>
+      </w:r>
+      <w:proofErr w:type="spellEnd"/>
+      <w:r>
+        <w:rPr>
+          <w:rFonts w:ascii="Courier New" w:hAnsi="Courier New" w:cs="Courier New"/>
+          <w:sz w:val="20"/>
+          <w:szCs w:val="20"/>
+          <w:lang w:val="en-US"/>
+        </w:rPr>
+        <w:t>/workflows/prefect-</w:t>
+      </w:r>
+      <w:proofErr w:type="spellStart"/>
+      <w:r>
+        <w:rPr>
+          <w:rFonts w:ascii="Courier New" w:hAnsi="Courier New" w:cs="Courier New"/>
+          <w:sz w:val="20"/>
+          <w:szCs w:val="20"/>
+          <w:lang w:val="en-US"/>
+        </w:rPr>
+        <w:t>deploy.yml</w:t>
+      </w:r>
+      <w:proofErr w:type="spellEnd"/>
+      <w:r>
+        <w:rPr>
+          <w:rFonts w:ascii="Times New Roman" w:hAnsi="Times New Roman"/>
+          <w:lang w:val="en-US"/>
         </w:rPr>
         <w:t>.</w:t>
       </w:r>
@@ -1481,39 +1520,38 @@
         <w:jc w:val="left"/>
         <w:rPr>
           <w:rFonts w:ascii="Times New Roman" w:hAnsi="Times New Roman"/>
-        </w:rPr>
-      </w:pPr>
-      <w:r>
-        <w:rPr>
-          <w:rFonts w:ascii="Times New Roman" w:hAnsi="Times New Roman"/>
-        </w:rPr>
-        <w:t xml:space="preserve">Criar </w:t>
-      </w:r>
-      <w:proofErr w:type="spellStart"/>
-      <w:r>
-        <w:rPr>
-          <w:rFonts w:ascii="Times New Roman" w:hAnsi="Times New Roman"/>
-        </w:rPr>
-        <w:t>secrets</w:t>
-      </w:r>
-      <w:proofErr w:type="spellEnd"/>
-      <w:r>
-        <w:rPr>
-          <w:rFonts w:ascii="Times New Roman" w:hAnsi="Times New Roman"/>
-        </w:rPr>
-        <w:t xml:space="preserve"> no GitHub: </w:t>
-      </w:r>
-      <w:r>
-        <w:rPr>
-          <w:rFonts w:ascii="Courier New" w:hAnsi="Courier New" w:cs="Courier New"/>
-          <w:sz w:val="20"/>
-          <w:szCs w:val="20"/>
+          <w:lang w:val="en-US"/>
+        </w:rPr>
+      </w:pPr>
+      <w:proofErr w:type="spellStart"/>
+      <w:r>
+        <w:rPr>
+          <w:rFonts w:ascii="Times New Roman" w:hAnsi="Times New Roman"/>
+          <w:lang w:val="en-US"/>
+        </w:rPr>
+        <w:t>Criar</w:t>
+      </w:r>
+      <w:proofErr w:type="spellEnd"/>
+      <w:r>
+        <w:rPr>
+          <w:rFonts w:ascii="Times New Roman" w:hAnsi="Times New Roman"/>
+          <w:lang w:val="en-US"/>
+        </w:rPr>
+        <w:t xml:space="preserve"> secrets no GitHub: </w:t>
+      </w:r>
+      <w:r>
+        <w:rPr>
+          <w:rFonts w:ascii="Courier New" w:hAnsi="Courier New" w:cs="Courier New"/>
+          <w:sz w:val="20"/>
+          <w:szCs w:val="20"/>
+          <w:lang w:val="en-US"/>
         </w:rPr>
         <w:t>PREFECT_API_KEY</w:t>
       </w:r>
       <w:r>
         <w:rPr>
           <w:rFonts w:ascii="Times New Roman" w:hAnsi="Times New Roman"/>
+          <w:lang w:val="en-US"/>
         </w:rPr>
         <w:t xml:space="preserve">, </w:t>
       </w:r>
@@ -1522,12 +1560,14 @@
           <w:rFonts w:ascii="Courier New" w:hAnsi="Courier New" w:cs="Courier New"/>
           <w:sz w:val="20"/>
           <w:szCs w:val="20"/>
+          <w:lang w:val="en-US"/>
         </w:rPr>
         <w:t>PREFECT_API_URL</w:t>
       </w:r>
       <w:r>
         <w:rPr>
           <w:rFonts w:ascii="Times New Roman" w:hAnsi="Times New Roman"/>
+          <w:lang w:val="en-US"/>
         </w:rPr>
         <w:t>.</w:t>
       </w:r>
@@ -1538,6 +1578,7 @@
         <w:jc w:val="left"/>
         <w:rPr>
           <w:rFonts w:ascii="Times New Roman" w:hAnsi="Times New Roman"/>
+          <w:lang w:val="en-US"/>
         </w:rPr>
       </w:pPr>
     </w:p>
@@ -1571,15 +1612,15 @@
     </w:p>
     <w:p>
       <w:r>
-        <w:t xml:space="preserve">Concluir a versão V0 com deploy automatizado no </w:t>
-      </w:r>
-      <w:proofErr w:type="spellStart"/>
-      <w:r>
-        <w:t>Prefect</w:t>
-      </w:r>
-      <w:proofErr w:type="spellEnd"/>
-      <w:r>
-        <w:t xml:space="preserve"> Cloud.</w:t>
+        <w:t xml:space="preserve">Concluir a versão V0 com </w:t>
+      </w:r>
+      <w:proofErr w:type="spellStart"/>
+      <w:r>
+        <w:t>deploy</w:t>
+      </w:r>
+      <w:proofErr w:type="spellEnd"/>
+      <w:r>
+        <w:t xml:space="preserve"> automatizado.</w:t>
       </w:r>
     </w:p>
     <w:p>
@@ -1646,32 +1687,25 @@
           <w:rFonts w:ascii="Courier New" w:hAnsi="Courier New" w:cs="Courier New"/>
           <w:sz w:val="20"/>
           <w:szCs w:val="20"/>
-        </w:rPr>
-      </w:pPr>
-      <w:proofErr w:type="spellStart"/>
-      <w:r>
-        <w:rPr>
-          <w:rFonts w:ascii="Courier New" w:hAnsi="Courier New" w:cs="Courier New"/>
-          <w:sz w:val="20"/>
-          <w:szCs w:val="20"/>
-        </w:rPr>
-        <w:t>python</w:t>
-      </w:r>
-      <w:proofErr w:type="spellEnd"/>
-      <w:r>
-        <w:rPr>
-          <w:rFonts w:ascii="Courier New" w:hAnsi="Courier New" w:cs="Courier New"/>
-          <w:sz w:val="20"/>
-          <w:szCs w:val="20"/>
-        </w:rPr>
-        <w:t xml:space="preserve"> -m </w:t>
-      </w:r>
-      <w:proofErr w:type="spellStart"/>
-      <w:r>
-        <w:rPr>
-          <w:rFonts w:ascii="Courier New" w:hAnsi="Courier New" w:cs="Courier New"/>
-          <w:sz w:val="20"/>
-          <w:szCs w:val="20"/>
+          <w:lang w:val="en-US"/>
+        </w:rPr>
+      </w:pPr>
+      <w:r>
+        <w:rPr>
+          <w:rFonts w:ascii="Courier New" w:hAnsi="Courier New" w:cs="Courier New"/>
+          <w:sz w:val="20"/>
+          <w:szCs w:val="20"/>
+          <w:lang w:val="en-US"/>
+        </w:rPr>
+        <w:t xml:space="preserve">python -m </w:t>
+      </w:r>
+      <w:proofErr w:type="spellStart"/>
+      <w:r>
+        <w:rPr>
+          <w:rFonts w:ascii="Courier New" w:hAnsi="Courier New" w:cs="Courier New"/>
+          <w:sz w:val="20"/>
+          <w:szCs w:val="20"/>
+          <w:lang w:val="en-US"/>
         </w:rPr>
         <w:t>unittest</w:t>
       </w:r>
@@ -1681,37 +1715,10 @@
           <w:rFonts w:ascii="Courier New" w:hAnsi="Courier New" w:cs="Courier New"/>
           <w:sz w:val="20"/>
           <w:szCs w:val="20"/>
-        </w:rPr>
-        <w:t xml:space="preserve"> </w:t>
-      </w:r>
-      <w:proofErr w:type="spellStart"/>
-      <w:r>
-        <w:rPr>
-          <w:rFonts w:ascii="Courier New" w:hAnsi="Courier New" w:cs="Courier New"/>
-          <w:sz w:val="20"/>
-          <w:szCs w:val="20"/>
-        </w:rPr>
-        <w:t>discover</w:t>
-      </w:r>
-      <w:proofErr w:type="spellEnd"/>
-      <w:r>
-        <w:rPr>
-          <w:rFonts w:ascii="Courier New" w:hAnsi="Courier New" w:cs="Courier New"/>
-          <w:sz w:val="20"/>
-          <w:szCs w:val="20"/>
-        </w:rPr>
-        <w:t xml:space="preserve"> -s </w:t>
-      </w:r>
-      <w:proofErr w:type="spellStart"/>
-      <w:r>
-        <w:rPr>
-          <w:rFonts w:ascii="Courier New" w:hAnsi="Courier New" w:cs="Courier New"/>
-          <w:sz w:val="20"/>
-          <w:szCs w:val="20"/>
-        </w:rPr>
-        <w:t>tests</w:t>
-      </w:r>
-      <w:proofErr w:type="spellEnd"/>
+          <w:lang w:val="en-US"/>
+        </w:rPr>
+        <w:t xml:space="preserve"> discover -s tests</w:t>
+      </w:r>
     </w:p>
     <w:p>
       <w:pPr>
@@ -1781,26 +1788,36 @@
           <w:sz w:val="20"/>
           <w:szCs w:val="20"/>
         </w:rPr>
-        <w:t xml:space="preserve"> deploy -n </w:t>
-      </w:r>
-      <w:proofErr w:type="spellStart"/>
-      <w:r>
-        <w:rPr>
-          <w:rFonts w:ascii="Courier New" w:hAnsi="Courier New" w:cs="Courier New"/>
-          <w:sz w:val="20"/>
-          <w:szCs w:val="20"/>
-        </w:rPr>
-        <w:t>hello</w:t>
-      </w:r>
-      <w:proofErr w:type="spellEnd"/>
-      <w:r>
-        <w:rPr>
-          <w:rFonts w:ascii="Courier New" w:hAnsi="Courier New" w:cs="Courier New"/>
-          <w:sz w:val="20"/>
-          <w:szCs w:val="20"/>
-        </w:rPr>
-        <w:t>-deploy</w:t>
-      </w:r>
+        <w:t xml:space="preserve"> </w:t>
+      </w:r>
+      <w:proofErr w:type="spellStart"/>
+      <w:r>
+        <w:rPr>
+          <w:rFonts w:ascii="Courier New" w:hAnsi="Courier New" w:cs="Courier New"/>
+          <w:sz w:val="20"/>
+          <w:szCs w:val="20"/>
+        </w:rPr>
+        <w:t>deploy</w:t>
+      </w:r>
+      <w:proofErr w:type="spellEnd"/>
+      <w:r>
+        <w:rPr>
+          <w:rFonts w:ascii="Courier New" w:hAnsi="Courier New" w:cs="Courier New"/>
+          <w:sz w:val="20"/>
+          <w:szCs w:val="20"/>
+        </w:rPr>
+        <w:t xml:space="preserve"> -n </w:t>
+      </w:r>
+      <w:proofErr w:type="spellStart"/>
+      <w:r>
+        <w:rPr>
+          <w:rFonts w:ascii="Courier New" w:hAnsi="Courier New" w:cs="Courier New"/>
+          <w:sz w:val="20"/>
+          <w:szCs w:val="20"/>
+        </w:rPr>
+        <w:t>hello-deploy</w:t>
+      </w:r>
+      <w:proofErr w:type="spellEnd"/>
     </w:p>
     <w:p>
       <w:pPr>
@@ -1818,21 +1835,35 @@
         <w:rPr>
           <w:rFonts w:ascii="Times New Roman" w:hAnsi="Times New Roman"/>
         </w:rPr>
-        <w:t xml:space="preserve">Confirmar deploy no GitHub Actions e no </w:t>
-      </w:r>
-      <w:proofErr w:type="spellStart"/>
-      <w:r>
-        <w:rPr>
-          <w:rFonts w:ascii="Times New Roman" w:hAnsi="Times New Roman"/>
-        </w:rPr>
-        <w:t>Prefect</w:t>
-      </w:r>
-      <w:proofErr w:type="spellEnd"/>
-      <w:r>
-        <w:rPr>
-          <w:rFonts w:ascii="Times New Roman" w:hAnsi="Times New Roman"/>
-        </w:rPr>
-        <w:t xml:space="preserve"> Cloud.</w:t>
+        <w:t xml:space="preserve">Confirmar </w:t>
+      </w:r>
+      <w:proofErr w:type="spellStart"/>
+      <w:r>
+        <w:rPr>
+          <w:rFonts w:ascii="Times New Roman" w:hAnsi="Times New Roman"/>
+        </w:rPr>
+        <w:t>deploy</w:t>
+      </w:r>
+      <w:proofErr w:type="spellEnd"/>
+      <w:r>
+        <w:rPr>
+          <w:rFonts w:ascii="Times New Roman" w:hAnsi="Times New Roman"/>
+        </w:rPr>
+        <w:t xml:space="preserve"> no GitHub </w:t>
+      </w:r>
+      <w:proofErr w:type="spellStart"/>
+      <w:r>
+        <w:rPr>
+          <w:rFonts w:ascii="Times New Roman" w:hAnsi="Times New Roman"/>
+        </w:rPr>
+        <w:t>Actions</w:t>
+      </w:r>
+      <w:proofErr w:type="spellEnd"/>
+      <w:r>
+        <w:rPr>
+          <w:rFonts w:ascii="Times New Roman" w:hAnsi="Times New Roman"/>
+        </w:rPr>
+        <w:t>.</w:t>
       </w:r>
     </w:p>
     <w:p>
@@ -2102,44 +2133,79 @@
         <w:rPr>
           <w:rFonts w:ascii="Times New Roman" w:hAnsi="Times New Roman"/>
         </w:rPr>
-        <w:t xml:space="preserve">Verificar execução no GitHub Actions e </w:t>
-      </w:r>
-      <w:proofErr w:type="spellStart"/>
-      <w:r>
-        <w:rPr>
-          <w:rFonts w:ascii="Times New Roman" w:hAnsi="Times New Roman"/>
-        </w:rPr>
+        <w:t xml:space="preserve">Verificar execução no GitHub </w:t>
+      </w:r>
+      <w:proofErr w:type="spellStart"/>
+      <w:r>
+        <w:rPr>
+          <w:rFonts w:ascii="Times New Roman" w:hAnsi="Times New Roman"/>
+        </w:rPr>
+        <w:t>Actions</w:t>
+      </w:r>
+      <w:proofErr w:type="spellEnd"/>
+      <w:r>
+        <w:rPr>
+          <w:rFonts w:ascii="Times New Roman" w:hAnsi="Times New Roman"/>
+        </w:rPr>
+        <w:t>.</w:t>
+      </w:r>
+    </w:p>
+    <w:p>
+      <w:pPr>
+        <w:spacing w:line="240" w:lineRule="auto"/>
+        <w:jc w:val="left"/>
+        <w:rPr>
+          <w:rFonts w:ascii="Times New Roman" w:hAnsi="Times New Roman"/>
+        </w:rPr>
+      </w:pPr>
+    </w:p>
+    <w:p>
+      <w:pPr>
+        <w:pStyle w:val="Ttulo3"/>
+      </w:pPr>
+      <w:r>
+        <w:rPr>
+          <w:rFonts w:ascii="Apple Color Emoji" w:hAnsi="Apple Color Emoji"/>
+        </w:rPr>
+        <w:t>✅</w:t>
+      </w:r>
+      <w:r>
+        <w:t xml:space="preserve"> ETAPA 4 — Finalização com </w:t>
+      </w:r>
+      <w:proofErr w:type="spellStart"/>
+      <w:r>
+        <w:t>Docker</w:t>
+      </w:r>
+      <w:proofErr w:type="spellEnd"/>
+      <w:r>
+        <w:t xml:space="preserve"> e </w:t>
+      </w:r>
+      <w:proofErr w:type="spellStart"/>
+      <w:r>
         <w:t>Prefect</w:t>
       </w:r>
       <w:proofErr w:type="spellEnd"/>
       <w:r>
-        <w:rPr>
-          <w:rFonts w:ascii="Times New Roman" w:hAnsi="Times New Roman"/>
-        </w:rPr>
-        <w:t xml:space="preserve"> Cloud.</w:t>
-      </w:r>
-    </w:p>
-    <w:p>
-      <w:pPr>
-        <w:spacing w:line="240" w:lineRule="auto"/>
-        <w:jc w:val="left"/>
-        <w:rPr>
-          <w:rFonts w:ascii="Times New Roman" w:hAnsi="Times New Roman"/>
-        </w:rPr>
-      </w:pPr>
-    </w:p>
-    <w:p>
-      <w:pPr>
-        <w:pStyle w:val="Ttulo3"/>
-      </w:pPr>
-      <w:r>
-        <w:rPr>
-          <w:rFonts w:ascii="Apple Color Emoji" w:hAnsi="Apple Color Emoji"/>
-        </w:rPr>
-        <w:t>✅</w:t>
-      </w:r>
-      <w:r>
-        <w:t xml:space="preserve"> ETAPA 4 — Finalização com Docker e </w:t>
+        <w:t xml:space="preserve"> Server Local</w:t>
+      </w:r>
+    </w:p>
+    <w:p>
+      <w:pPr>
+        <w:pStyle w:val="Ttulo4"/>
+      </w:pPr>
+      <w:r>
+        <w:rPr>
+          <w:rFonts w:ascii="Apple Color Emoji" w:hAnsi="Apple Color Emoji" w:cs="Apple Color Emoji"/>
+        </w:rPr>
+        <w:t>📌</w:t>
+      </w:r>
+      <w:r>
+        <w:t xml:space="preserve"> Objetivo:</w:t>
+      </w:r>
+    </w:p>
+    <w:p>
+      <w:r>
+        <w:t xml:space="preserve">Executar localmente o </w:t>
       </w:r>
       <w:proofErr w:type="spellStart"/>
       <w:r>
@@ -2147,34 +2213,15 @@
       </w:r>
       <w:proofErr w:type="spellEnd"/>
       <w:r>
-        <w:t xml:space="preserve"> Server Local</w:t>
-      </w:r>
-    </w:p>
-    <w:p>
-      <w:pPr>
-        <w:pStyle w:val="Ttulo4"/>
-      </w:pPr>
-      <w:r>
-        <w:rPr>
-          <w:rFonts w:ascii="Apple Color Emoji" w:hAnsi="Apple Color Emoji" w:cs="Apple Color Emoji"/>
-        </w:rPr>
-        <w:t>📌</w:t>
-      </w:r>
-      <w:r>
-        <w:t xml:space="preserve"> Objetivo:</w:t>
-      </w:r>
-    </w:p>
-    <w:p>
-      <w:r>
-        <w:t xml:space="preserve">Executar localmente o </w:t>
-      </w:r>
-      <w:proofErr w:type="spellStart"/>
-      <w:r>
-        <w:t>Prefect</w:t>
-      </w:r>
-      <w:proofErr w:type="spellEnd"/>
-      <w:r>
-        <w:t xml:space="preserve"> Server com Docker e registrar o deploy off-cloud.</w:t>
+        <w:t xml:space="preserve"> Server com </w:t>
+      </w:r>
+      <w:proofErr w:type="spellStart"/>
+      <w:r>
+        <w:t>Docker</w:t>
+      </w:r>
+      <w:proofErr w:type="spellEnd"/>
+      <w:r>
+        <w:t xml:space="preserve"> e registrar o deploy off-cloud.</w:t>
       </w:r>
     </w:p>
     <w:p>
@@ -2447,26 +2494,36 @@
           <w:sz w:val="20"/>
           <w:szCs w:val="20"/>
         </w:rPr>
-        <w:t xml:space="preserve"> deploy -n </w:t>
-      </w:r>
-      <w:proofErr w:type="spellStart"/>
-      <w:r>
-        <w:rPr>
-          <w:rFonts w:ascii="Courier New" w:hAnsi="Courier New" w:cs="Courier New"/>
-          <w:sz w:val="20"/>
-          <w:szCs w:val="20"/>
-        </w:rPr>
-        <w:t>hello</w:t>
-      </w:r>
-      <w:proofErr w:type="spellEnd"/>
-      <w:r>
-        <w:rPr>
-          <w:rFonts w:ascii="Courier New" w:hAnsi="Courier New" w:cs="Courier New"/>
-          <w:sz w:val="20"/>
-          <w:szCs w:val="20"/>
-        </w:rPr>
-        <w:t>-deploy</w:t>
-      </w:r>
+        <w:t xml:space="preserve"> </w:t>
+      </w:r>
+      <w:proofErr w:type="spellStart"/>
+      <w:r>
+        <w:rPr>
+          <w:rFonts w:ascii="Courier New" w:hAnsi="Courier New" w:cs="Courier New"/>
+          <w:sz w:val="20"/>
+          <w:szCs w:val="20"/>
+        </w:rPr>
+        <w:t>deploy</w:t>
+      </w:r>
+      <w:proofErr w:type="spellEnd"/>
+      <w:r>
+        <w:rPr>
+          <w:rFonts w:ascii="Courier New" w:hAnsi="Courier New" w:cs="Courier New"/>
+          <w:sz w:val="20"/>
+          <w:szCs w:val="20"/>
+        </w:rPr>
+        <w:t xml:space="preserve"> -n </w:t>
+      </w:r>
+      <w:proofErr w:type="spellStart"/>
+      <w:r>
+        <w:rPr>
+          <w:rFonts w:ascii="Courier New" w:hAnsi="Courier New" w:cs="Courier New"/>
+          <w:sz w:val="20"/>
+          <w:szCs w:val="20"/>
+        </w:rPr>
+        <w:t>hello-deploy</w:t>
+      </w:r>
+      <w:proofErr w:type="spellEnd"/>
     </w:p>
     <w:p>
       <w:pPr>
@@ -2835,8 +2892,16 @@
         <w:rPr>
           <w:rFonts w:ascii="Times New Roman" w:hAnsi="Times New Roman"/>
         </w:rPr>
-        <w:t xml:space="preserve"> e GitHub Actions</w:t>
-      </w:r>
+        <w:t xml:space="preserve"> e GitHub </w:t>
+      </w:r>
+      <w:proofErr w:type="spellStart"/>
+      <w:r>
+        <w:rPr>
+          <w:rFonts w:ascii="Times New Roman" w:hAnsi="Times New Roman"/>
+        </w:rPr>
+        <w:t>Actions</w:t>
+      </w:r>
+      <w:proofErr w:type="spellEnd"/>
     </w:p>
     <w:p>
       <w:pPr>
@@ -2948,26 +3013,21 @@
         <w:jc w:val="left"/>
         <w:rPr>
           <w:rFonts w:ascii="Times New Roman" w:hAnsi="Times New Roman"/>
-        </w:rPr>
-      </w:pPr>
-      <w:proofErr w:type="spellStart"/>
-      <w:r>
-        <w:rPr>
-          <w:rFonts w:ascii="Times New Roman" w:hAnsi="Times New Roman"/>
-        </w:rPr>
-        <w:t>def</w:t>
-      </w:r>
-      <w:proofErr w:type="spellEnd"/>
-      <w:r>
-        <w:rPr>
-          <w:rFonts w:ascii="Times New Roman" w:hAnsi="Times New Roman"/>
-        </w:rPr>
-        <w:t xml:space="preserve"> </w:t>
-      </w:r>
-      <w:proofErr w:type="spellStart"/>
-      <w:r>
-        <w:rPr>
-          <w:rFonts w:ascii="Times New Roman" w:hAnsi="Times New Roman"/>
+          <w:lang w:val="en-US"/>
+        </w:rPr>
+      </w:pPr>
+      <w:r>
+        <w:rPr>
+          <w:rFonts w:ascii="Times New Roman" w:hAnsi="Times New Roman"/>
+          <w:lang w:val="en-US"/>
+        </w:rPr>
+        <w:t xml:space="preserve">def </w:t>
+      </w:r>
+      <w:proofErr w:type="spellStart"/>
+      <w:r>
+        <w:rPr>
+          <w:rFonts w:ascii="Times New Roman" w:hAnsi="Times New Roman"/>
+          <w:lang w:val="en-US"/>
         </w:rPr>
         <w:t>executar_</w:t>
       </w:r>
@@ -2975,6 +3035,7 @@
       <w:r>
         <w:rPr>
           <w:rFonts w:ascii="Times New Roman" w:hAnsi="Times New Roman"/>
+          <w:lang w:val="en-US"/>
         </w:rPr>
         <w:t>testes</w:t>
       </w:r>
@@ -2982,6 +3043,7 @@
       <w:r>
         <w:rPr>
           <w:rFonts w:ascii="Times New Roman" w:hAnsi="Times New Roman"/>
+          <w:lang w:val="en-US"/>
         </w:rPr>
         <w:t>(</w:t>
       </w:r>
@@ -2989,14 +3051,15 @@
       <w:r>
         <w:rPr>
           <w:rFonts w:ascii="Times New Roman" w:hAnsi="Times New Roman"/>
+          <w:lang w:val="en-US"/>
         </w:rPr>
         <w:t xml:space="preserve">): </w:t>
       </w:r>
       <w:proofErr w:type="spellStart"/>
-      <w:proofErr w:type="gramStart"/>
-      <w:r>
-        <w:rPr>
-          <w:rFonts w:ascii="Times New Roman" w:hAnsi="Times New Roman"/>
+      <w:r>
+        <w:rPr>
+          <w:rFonts w:ascii="Times New Roman" w:hAnsi="Times New Roman"/>
+          <w:lang w:val="en-US"/>
         </w:rPr>
         <w:t>subprocess.run</w:t>
       </w:r>
@@ -3004,34 +3067,15 @@
       <w:r>
         <w:rPr>
           <w:rFonts w:ascii="Times New Roman" w:hAnsi="Times New Roman"/>
-        </w:rPr>
-        <w:t>(</w:t>
-      </w:r>
-      <w:proofErr w:type="gramEnd"/>
-      <w:r>
-        <w:rPr>
-          <w:rFonts w:ascii="Times New Roman" w:hAnsi="Times New Roman"/>
-        </w:rPr>
-        <w:t>["</w:t>
-      </w:r>
-      <w:proofErr w:type="spellStart"/>
-      <w:r>
-        <w:rPr>
-          <w:rFonts w:ascii="Times New Roman" w:hAnsi="Times New Roman"/>
-        </w:rPr>
-        <w:t>python</w:t>
-      </w:r>
-      <w:proofErr w:type="spellEnd"/>
-      <w:r>
-        <w:rPr>
-          <w:rFonts w:ascii="Times New Roman" w:hAnsi="Times New Roman"/>
-        </w:rPr>
-        <w:t>", "-m", "</w:t>
-      </w:r>
-      <w:proofErr w:type="spellStart"/>
-      <w:r>
-        <w:rPr>
-          <w:rFonts w:ascii="Times New Roman" w:hAnsi="Times New Roman"/>
+          <w:lang w:val="en-US"/>
+        </w:rPr>
+        <w:t>(["python", "-m", "</w:t>
+      </w:r>
+      <w:proofErr w:type="spellStart"/>
+      <w:r>
+        <w:rPr>
+          <w:rFonts w:ascii="Times New Roman" w:hAnsi="Times New Roman"/>
+          <w:lang w:val="en-US"/>
         </w:rPr>
         <w:t>unittest</w:t>
       </w:r>
@@ -3039,64 +3083,9 @@
       <w:r>
         <w:rPr>
           <w:rFonts w:ascii="Times New Roman" w:hAnsi="Times New Roman"/>
-        </w:rPr>
-        <w:t>", "</w:t>
-      </w:r>
-      <w:proofErr w:type="spellStart"/>
-      <w:r>
-        <w:rPr>
-          <w:rFonts w:ascii="Times New Roman" w:hAnsi="Times New Roman"/>
-        </w:rPr>
-        <w:t>discover</w:t>
-      </w:r>
-      <w:proofErr w:type="spellEnd"/>
-      <w:r>
-        <w:rPr>
-          <w:rFonts w:ascii="Times New Roman" w:hAnsi="Times New Roman"/>
-        </w:rPr>
-        <w:t>", "-s", "</w:t>
-      </w:r>
-      <w:proofErr w:type="spellStart"/>
-      <w:r>
-        <w:rPr>
-          <w:rFonts w:ascii="Times New Roman" w:hAnsi="Times New Roman"/>
-        </w:rPr>
-        <w:t>tests</w:t>
-      </w:r>
-      <w:proofErr w:type="spellEnd"/>
-      <w:r>
-        <w:rPr>
-          <w:rFonts w:ascii="Times New Roman" w:hAnsi="Times New Roman"/>
-        </w:rPr>
-        <w:t xml:space="preserve">"], </w:t>
-      </w:r>
-      <w:proofErr w:type="spellStart"/>
-      <w:r>
-        <w:rPr>
-          <w:rFonts w:ascii="Times New Roman" w:hAnsi="Times New Roman"/>
-        </w:rPr>
-        <w:t>check</w:t>
-      </w:r>
-      <w:proofErr w:type="spellEnd"/>
-      <w:r>
-        <w:rPr>
-          <w:rFonts w:ascii="Times New Roman" w:hAnsi="Times New Roman"/>
-        </w:rPr>
-        <w:t>=</w:t>
-      </w:r>
-      <w:proofErr w:type="spellStart"/>
-      <w:r>
-        <w:rPr>
-          <w:rFonts w:ascii="Times New Roman" w:hAnsi="Times New Roman"/>
-        </w:rPr>
-        <w:t>True</w:t>
-      </w:r>
-      <w:proofErr w:type="spellEnd"/>
-      <w:r>
-        <w:rPr>
-          <w:rFonts w:ascii="Times New Roman" w:hAnsi="Times New Roman"/>
-        </w:rPr>
-        <w:t>)</w:t>
+          <w:lang w:val="en-US"/>
+        </w:rPr>
+        <w:t>", "discover", "-s", "tests"], check=True)</w:t>
       </w:r>
     </w:p>
     <w:p>
@@ -3607,7 +3596,7 @@
 </file>
 
 <file path=word/numbering.xml><?xml version="1.0" encoding="utf-8"?>
-<w:numbering xmlns:wpc="http://schemas.microsoft.com/office/word/2010/wordprocessingCanvas" xmlns:cx="http://schemas.microsoft.com/office/drawing/2014/chartex" xmlns:cx1="http://schemas.microsoft.com/office/drawing/2015/9/8/chartex" xmlns:cx2="http://schemas.microsoft.com/office/drawing/2015/10/21/chartex" xmlns:cx3="http://schemas.microsoft.com/office/drawing/2016/5/9/chartex" xmlns:cx4="http://schemas.microsoft.com/office/drawing/2016/5/10/chartex" xmlns:cx5="http://schemas.microsoft.com/office/drawing/2016/5/11/chartex" xmlns:cx6="http://schemas.microsoft.com/office/drawing/2016/5/12/chartex" xmlns:cx7="http://schemas.microsoft.com/office/drawing/2016/5/13/chartex" xmlns:cx8="http://schemas.microsoft.com/office/drawing/2016/5/14/chartex" xmlns:mc="http://schemas.openxmlformats.org/markup-compatibility/2006" xmlns:aink="http://schemas.microsoft.com/office/drawing/2016/ink" xmlns:am3d="http://schemas.microsoft.com/office/drawing/2017/model3d" xmlns:o="urn:schemas-microsoft-com:office:office" xmlns:oel="http://schemas.microsoft.com/office/2019/extlst" xmlns:r="http://schemas.openxmlformats.org/officeDocument/2006/relationships" xmlns:m="http://schemas.openxmlformats.org/officeDocument/2006/math" xmlns:v="urn:schemas-microsoft-com:vml" xmlns:wp14="http://schemas.microsoft.com/office/word/2010/wordprocessingDrawing" xmlns:wp="http://schemas.openxmlformats.org/drawingml/2006/wordprocessingDrawing" xmlns:w10="urn:schemas-microsoft-com:office:word" xmlns:w="http://schemas.openxmlformats.org/wordprocessingml/2006/main" xmlns:w14="http://schemas.microsoft.com/office/word/2010/wordml" xmlns:w15="http://schemas.microsoft.com/office/word/2012/wordml" xmlns:w16cex="http://schemas.microsoft.com/office/word/2018/wordml/cex" xmlns:w16cid="http://schemas.microsoft.com/office/word/2016/wordml/cid" xmlns:w16="http://schemas.microsoft.com/office/word/2018/wordml" xmlns:w16du="http://schemas.microsoft.com/office/word/2023/wordml/word16du" xmlns:w16sdtdh="http://schemas.microsoft.com/office/word/2020/wordml/sdtdatahash" xmlns:w16sdtfl="http://schemas.microsoft.com/office/word/2024/wordml/sdtformatlock" xmlns:w16se="http://schemas.microsoft.com/office/word/2015/wordml/symex" xmlns:wpg="http://schemas.microsoft.com/office/word/2010/wordprocessingGroup" xmlns:wpi="http://schemas.microsoft.com/office/word/2010/wordprocessingInk" xmlns:wne="http://schemas.microsoft.com/office/word/2006/wordml" xmlns:wps="http://schemas.microsoft.com/office/word/2010/wordprocessingShape" mc:Ignorable="w14 w15 w16se w16cid w16 w16cex w16sdtdh w16sdtfl w16du wp14">
+<w:numbering xmlns:wpc="http://schemas.microsoft.com/office/word/2010/wordprocessingCanvas" xmlns:cx="http://schemas.microsoft.com/office/drawing/2014/chartex" xmlns:cx1="http://schemas.microsoft.com/office/drawing/2015/9/8/chartex" xmlns:cx2="http://schemas.microsoft.com/office/drawing/2015/10/21/chartex" xmlns:cx3="http://schemas.microsoft.com/office/drawing/2016/5/9/chartex" xmlns:cx4="http://schemas.microsoft.com/office/drawing/2016/5/10/chartex" xmlns:cx5="http://schemas.microsoft.com/office/drawing/2016/5/11/chartex" xmlns:cx6="http://schemas.microsoft.com/office/drawing/2016/5/12/chartex" xmlns:cx7="http://schemas.microsoft.com/office/drawing/2016/5/13/chartex" xmlns:cx8="http://schemas.microsoft.com/office/drawing/2016/5/14/chartex" xmlns:mc="http://schemas.openxmlformats.org/markup-compatibility/2006" xmlns:aink="http://schemas.microsoft.com/office/drawing/2016/ink" xmlns:am3d="http://schemas.microsoft.com/office/drawing/2017/model3d" xmlns:o="urn:schemas-microsoft-com:office:office" xmlns:r="http://schemas.openxmlformats.org/officeDocument/2006/relationships" xmlns:m="http://schemas.openxmlformats.org/officeDocument/2006/math" xmlns:v="urn:schemas-microsoft-com:vml" xmlns:wp14="http://schemas.microsoft.com/office/word/2010/wordprocessingDrawing" xmlns:wp="http://schemas.openxmlformats.org/drawingml/2006/wordprocessingDrawing" xmlns:w10="urn:schemas-microsoft-com:office:word" xmlns:w="http://schemas.openxmlformats.org/wordprocessingml/2006/main" xmlns:w14="http://schemas.microsoft.com/office/word/2010/wordml" xmlns:w15="http://schemas.microsoft.com/office/word/2012/wordml" xmlns:w16cex="http://schemas.microsoft.com/office/word/2018/wordml/cex" xmlns:w16cid="http://schemas.microsoft.com/office/word/2016/wordml/cid" xmlns:w16="http://schemas.microsoft.com/office/word/2018/wordml" xmlns:w16se="http://schemas.microsoft.com/office/word/2015/wordml/symex" xmlns:wpg="http://schemas.microsoft.com/office/word/2010/wordprocessingGroup" xmlns:wpi="http://schemas.microsoft.com/office/word/2010/wordprocessingInk" xmlns:wne="http://schemas.microsoft.com/office/word/2006/wordml" xmlns:wps="http://schemas.microsoft.com/office/word/2010/wordprocessingShape" mc:Ignorable="w14 w15 w16se w16cid w16 w16cex wp14">
   <w:abstractNum w:abstractNumId="0" w15:restartNumberingAfterBreak="0">
     <w:nsid w:val="298B622B"/>
     <w:multiLevelType w:val="multilevel"/>
@@ -4294,29 +4283,29 @@
       </w:pPr>
     </w:lvl>
   </w:abstractNum>
-  <w:num w:numId="1" w16cid:durableId="1395158689">
+  <w:num w:numId="1">
     <w:abstractNumId w:val="5"/>
   </w:num>
-  <w:num w:numId="2" w16cid:durableId="943149880">
+  <w:num w:numId="2">
     <w:abstractNumId w:val="2"/>
   </w:num>
-  <w:num w:numId="3" w16cid:durableId="148714914">
+  <w:num w:numId="3">
     <w:abstractNumId w:val="4"/>
   </w:num>
-  <w:num w:numId="4" w16cid:durableId="2004970732">
+  <w:num w:numId="4">
     <w:abstractNumId w:val="1"/>
   </w:num>
-  <w:num w:numId="5" w16cid:durableId="1484852505">
+  <w:num w:numId="5">
     <w:abstractNumId w:val="3"/>
   </w:num>
-  <w:num w:numId="6" w16cid:durableId="1179739589">
+  <w:num w:numId="6">
     <w:abstractNumId w:val="0"/>
   </w:num>
 </w:numbering>
 </file>
 
 <file path=word/styles.xml><?xml version="1.0" encoding="utf-8"?>
-<w:styles xmlns:mc="http://schemas.openxmlformats.org/markup-compatibility/2006" xmlns:r="http://schemas.openxmlformats.org/officeDocument/2006/relationships" xmlns:w="http://schemas.openxmlformats.org/wordprocessingml/2006/main" xmlns:w14="http://schemas.microsoft.com/office/word/2010/wordml" xmlns:w15="http://schemas.microsoft.com/office/word/2012/wordml" xmlns:w16cex="http://schemas.microsoft.com/office/word/2018/wordml/cex" xmlns:w16cid="http://schemas.microsoft.com/office/word/2016/wordml/cid" xmlns:w16="http://schemas.microsoft.com/office/word/2018/wordml" xmlns:w16du="http://schemas.microsoft.com/office/word/2023/wordml/word16du" xmlns:w16sdtdh="http://schemas.microsoft.com/office/word/2020/wordml/sdtdatahash" xmlns:w16sdtfl="http://schemas.microsoft.com/office/word/2024/wordml/sdtformatlock" xmlns:w16se="http://schemas.microsoft.com/office/word/2015/wordml/symex" mc:Ignorable="w14 w15 w16se w16cid w16 w16cex w16sdtdh w16sdtfl w16du">
+<w:styles xmlns:mc="http://schemas.openxmlformats.org/markup-compatibility/2006" xmlns:r="http://schemas.openxmlformats.org/officeDocument/2006/relationships" xmlns:w="http://schemas.openxmlformats.org/wordprocessingml/2006/main" xmlns:w14="http://schemas.microsoft.com/office/word/2010/wordml" xmlns:w15="http://schemas.microsoft.com/office/word/2012/wordml" xmlns:w16cex="http://schemas.microsoft.com/office/word/2018/wordml/cex" xmlns:w16cid="http://schemas.microsoft.com/office/word/2016/wordml/cid" xmlns:w16="http://schemas.microsoft.com/office/word/2018/wordml" xmlns:w16se="http://schemas.microsoft.com/office/word/2015/wordml/symex" mc:Ignorable="w14 w15 w16se w16cid w16 w16cex">
   <w:docDefaults>
     <w:rPrDefault>
       <w:rPr>
@@ -4783,7 +4772,7 @@
     <w:uiPriority w:val="9"/>
     <w:unhideWhenUsed/>
     <w:qFormat/>
-    <w:rsid w:val="00912C2D"/>
+    <w:rsid w:val="00F21195"/>
     <w:pPr>
       <w:keepNext/>
       <w:keepLines/>
@@ -4932,6 +4921,7 @@
   <w:style w:type="character" w:default="1" w:styleId="Fontepargpadro">
     <w:name w:val="Default Paragraph Font"/>
     <w:uiPriority w:val="1"/>
+    <w:semiHidden/>
     <w:unhideWhenUsed/>
   </w:style>
   <w:style w:type="table" w:default="1" w:styleId="Tabelanormal">
@@ -4995,7 +4985,7 @@
     <w:basedOn w:val="Fontepargpadro"/>
     <w:link w:val="Ttulo3"/>
     <w:uiPriority w:val="9"/>
-    <w:rsid w:val="00912C2D"/>
+    <w:rsid w:val="00F21195"/>
     <w:rPr>
       <w:rFonts w:ascii="Century Gothic" w:eastAsiaTheme="majorEastAsia" w:hAnsi="Century Gothic" w:cs="Apple Color Emoji"/>
       <w:smallCaps/>

</xml_diff>